<commit_message>
updated assignment_2 clone repo, commit changes, create branch, switch branch
</commit_message>
<xml_diff>
--- a/assignment_2/assignment 2.docx
+++ b/assignment_2/assignment 2.docx
@@ -13,7 +13,33 @@
           <w:szCs w:val="28"/>
         </w:rPr>
       </w:pPr>
+    </w:p>
+    <w:p>
+      <w:pPr>
+        <w:spacing w:line="360" w:lineRule="auto"/>
+        <w:jc w:val="center"/>
+        <w:rPr>
+          <w:rFonts w:ascii="Times New Roman" w:hAnsi="Times New Roman" w:cs="Times New Roman"/>
+          <w:b/>
+          <w:bCs/>
+          <w:sz w:val="32"/>
+          <w:szCs w:val="32"/>
+        </w:rPr>
+      </w:pPr>
       <w:r>
+        <w:rPr>
+          <w:rFonts w:ascii="Times New Roman" w:hAnsi="Times New Roman" w:cs="Times New Roman"/>
+          <w:b/>
+          <w:bCs/>
+          <w:sz w:val="32"/>
+          <w:szCs w:val="32"/>
+        </w:rPr>
+        <w:t>Assignment</w:t>
+      </w:r>
+    </w:p>
+    <w:p>
+      <w:pPr>
+        <w:spacing w:line="360" w:lineRule="auto"/>
         <w:rPr>
           <w:rFonts w:ascii="Times New Roman" w:hAnsi="Times New Roman" w:cs="Times New Roman"/>
           <w:b/>
@@ -21,7 +47,26 @@
           <w:sz w:val="28"/>
           <w:szCs w:val="28"/>
         </w:rPr>
-        <w:t>Question 2</w:t>
+      </w:pPr>
+      <w:r>
+        <w:rPr>
+          <w:rFonts w:ascii="Times New Roman" w:hAnsi="Times New Roman" w:cs="Times New Roman"/>
+          <w:b/>
+          <w:bCs/>
+          <w:sz w:val="28"/>
+          <w:szCs w:val="28"/>
+        </w:rPr>
+        <w:t>Question</w:t>
+      </w:r>
+      <w:r>
+        <w:rPr>
+          <w:rFonts w:ascii="Times New Roman" w:hAnsi="Times New Roman" w:cs="Times New Roman"/>
+          <w:b/>
+          <w:bCs/>
+          <w:sz w:val="28"/>
+          <w:szCs w:val="28"/>
+        </w:rPr>
+        <w:t xml:space="preserve">   2</w:t>
       </w:r>
     </w:p>
     <w:p>
@@ -59,7 +104,7 @@
           <w:szCs w:val="24"/>
         </w:rPr>
         <w:drawing>
-          <wp:inline distT="0" distB="0" distL="0" distR="0" wp14:anchorId="098B46D9" wp14:editId="00B0E22A">
+          <wp:inline distT="0" distB="0" distL="0" distR="0" wp14:anchorId="098B46D9" wp14:editId="6F2989DF">
             <wp:extent cx="6645910" cy="735965"/>
             <wp:effectExtent l="0" t="0" r="2540" b="6985"/>
             <wp:docPr id="187835002" name="Picture 1"/>
@@ -308,7 +353,7 @@
           <w:szCs w:val="24"/>
         </w:rPr>
         <w:drawing>
-          <wp:inline distT="0" distB="0" distL="0" distR="0" wp14:anchorId="67D10ED7" wp14:editId="4429550E">
+          <wp:inline distT="0" distB="0" distL="0" distR="0" wp14:anchorId="67D10ED7" wp14:editId="1E8F0117">
             <wp:extent cx="6645910" cy="432192"/>
             <wp:effectExtent l="0" t="0" r="2540" b="6350"/>
             <wp:docPr id="1184898799" name="Picture 1"/>
@@ -538,6 +583,7 @@
           <w:sz w:val="24"/>
           <w:szCs w:val="24"/>
         </w:rPr>
+        <w:lastRenderedPageBreak/>
         <w:drawing>
           <wp:inline distT="0" distB="0" distL="0" distR="0" wp14:anchorId="25105ABD" wp14:editId="4372AA15">
             <wp:extent cx="6645910" cy="1308784"/>

</xml_diff>